<commit_message>
fixed error in parsing
</commit_message>
<xml_diff>
--- a/as5.docx
+++ b/as5.docx
@@ -71,23 +71,23 @@
       <w:pPr>
         <w:rPr>
           <w:rFonts w:ascii="넥슨Lv2고딕 OTF" w:eastAsia="넥슨Lv2고딕 OTF" w:hAnsi="넥슨Lv2고딕 OTF"/>
-        </w:rPr>
-      </w:pPr>
-      <w:r>
-        <w:rPr>
-          <w:rFonts w:ascii="넥슨Lv2고딕 OTF" w:eastAsia="넥슨Lv2고딕 OTF" w:hAnsi="넥슨Lv2고딕 OTF"/>
-        </w:rPr>
-        <w:t xml:space="preserve">1. </w:t>
-      </w:r>
-      <w:r>
-        <w:rPr>
-          <w:rFonts w:ascii="넥슨Lv2고딕 OTF" w:eastAsia="넥슨Lv2고딕 OTF" w:hAnsi="넥슨Lv2고딕 OTF"/>
-        </w:rPr>
-        <w:t>The number of terms: How many terms does the BP ontology have? How many terms does the MF ontology have?</w:t>
-      </w:r>
-      <w:r>
-        <w:rPr>
-          <w:rFonts w:ascii="넥슨Lv2고딕 OTF" w:eastAsia="넥슨Lv2고딕 OTF" w:hAnsi="넥슨Lv2고딕 OTF"/>
+          <w:i/>
+          <w:iCs/>
+        </w:rPr>
+      </w:pPr>
+      <w:r>
+        <w:rPr>
+          <w:rFonts w:ascii="넥슨Lv2고딕 OTF" w:eastAsia="넥슨Lv2고딕 OTF" w:hAnsi="넥슨Lv2고딕 OTF"/>
+          <w:i/>
+          <w:iCs/>
+        </w:rPr>
+        <w:t>1. The number of terms: How many terms does the BP ontology have? How many terms does the MF ontology have?</w:t>
+      </w:r>
+      <w:r>
+        <w:rPr>
+          <w:rFonts w:ascii="넥슨Lv2고딕 OTF" w:eastAsia="넥슨Lv2고딕 OTF" w:hAnsi="넥슨Lv2고딕 OTF"/>
+          <w:i/>
+          <w:iCs/>
         </w:rPr>
         <w:t xml:space="preserve"> </w:t>
       </w:r>
@@ -136,23 +136,23 @@
       <w:pPr>
         <w:rPr>
           <w:rFonts w:ascii="넥슨Lv2고딕 OTF" w:eastAsia="넥슨Lv2고딕 OTF" w:hAnsi="넥슨Lv2고딕 OTF"/>
-        </w:rPr>
-      </w:pPr>
-      <w:r>
-        <w:rPr>
-          <w:rFonts w:ascii="넥슨Lv2고딕 OTF" w:eastAsia="넥슨Lv2고딕 OTF" w:hAnsi="넥슨Lv2고딕 OTF"/>
-        </w:rPr>
-        <w:t xml:space="preserve">2. </w:t>
-      </w:r>
-      <w:r>
-        <w:rPr>
-          <w:rFonts w:ascii="넥슨Lv2고딕 OTF" w:eastAsia="넥슨Lv2고딕 OTF" w:hAnsi="넥슨Lv2고딕 OTF"/>
-        </w:rPr>
-        <w:t>The root ID: What is the GO ID of the root term of the BP ontology? What is the GO ID of the root term of the MF ontology?</w:t>
-      </w:r>
-      <w:r>
-        <w:rPr>
-          <w:rFonts w:ascii="넥슨Lv2고딕 OTF" w:eastAsia="넥슨Lv2고딕 OTF" w:hAnsi="넥슨Lv2고딕 OTF"/>
+          <w:i/>
+          <w:iCs/>
+        </w:rPr>
+      </w:pPr>
+      <w:r>
+        <w:rPr>
+          <w:rFonts w:ascii="넥슨Lv2고딕 OTF" w:eastAsia="넥슨Lv2고딕 OTF" w:hAnsi="넥슨Lv2고딕 OTF"/>
+          <w:i/>
+          <w:iCs/>
+        </w:rPr>
+        <w:t>2. The root ID: What is the GO ID of the root term of the BP ontology? What is the GO ID of the root term of the MF ontology?</w:t>
+      </w:r>
+      <w:r>
+        <w:rPr>
+          <w:rFonts w:ascii="넥슨Lv2고딕 OTF" w:eastAsia="넥슨Lv2고딕 OTF" w:hAnsi="넥슨Lv2고딕 OTF"/>
+          <w:i/>
+          <w:iCs/>
         </w:rPr>
         <w:t xml:space="preserve"> </w:t>
       </w:r>
@@ -185,23 +185,23 @@
       <w:pPr>
         <w:rPr>
           <w:rFonts w:ascii="넥슨Lv2고딕 OTF" w:eastAsia="넥슨Lv2고딕 OTF" w:hAnsi="넥슨Lv2고딕 OTF"/>
-        </w:rPr>
-      </w:pPr>
-      <w:r>
-        <w:rPr>
-          <w:rFonts w:ascii="넥슨Lv2고딕 OTF" w:eastAsia="넥슨Lv2고딕 OTF" w:hAnsi="넥슨Lv2고딕 OTF"/>
-        </w:rPr>
-        <w:t xml:space="preserve">3. </w:t>
-      </w:r>
-      <w:r>
-        <w:rPr>
-          <w:rFonts w:ascii="넥슨Lv2고딕 OTF" w:eastAsia="넥슨Lv2고딕 OTF" w:hAnsi="넥슨Lv2고딕 OTF"/>
-        </w:rPr>
-        <w:t>Find the errors such that relationships exist between BP and MF. How many relationships exist between any BP term and any MF term?</w:t>
-      </w:r>
-      <w:r>
-        <w:rPr>
-          <w:rFonts w:ascii="넥슨Lv2고딕 OTF" w:eastAsia="넥슨Lv2고딕 OTF" w:hAnsi="넥슨Lv2고딕 OTF"/>
+          <w:i/>
+          <w:iCs/>
+        </w:rPr>
+      </w:pPr>
+      <w:r>
+        <w:rPr>
+          <w:rFonts w:ascii="넥슨Lv2고딕 OTF" w:eastAsia="넥슨Lv2고딕 OTF" w:hAnsi="넥슨Lv2고딕 OTF"/>
+          <w:i/>
+          <w:iCs/>
+        </w:rPr>
+        <w:t>3. Find the errors such that relationships exist between BP and MF. How many relationships exist between any BP term and any MF term?</w:t>
+      </w:r>
+      <w:r>
+        <w:rPr>
+          <w:rFonts w:ascii="넥슨Lv2고딕 OTF" w:eastAsia="넥슨Lv2고딕 OTF" w:hAnsi="넥슨Lv2고딕 OTF"/>
+          <w:i/>
+          <w:iCs/>
         </w:rPr>
         <w:t xml:space="preserve"> </w:t>
       </w:r>
@@ -220,39 +220,47 @@
           <w:b/>
           <w:bCs/>
         </w:rPr>
-        <w:t>812 errors</w:t>
-      </w:r>
-    </w:p>
-    <w:p>
-      <w:pPr>
-        <w:rPr>
-          <w:rFonts w:ascii="넥슨Lv2고딕 OTF" w:eastAsia="넥슨Lv2고딕 OTF" w:hAnsi="넥슨Lv2고딕 OTF"/>
-          <w:b/>
-          <w:bCs/>
-        </w:rPr>
-      </w:pPr>
-    </w:p>
-    <w:p>
-      <w:pPr>
-        <w:rPr>
-          <w:rFonts w:ascii="넥슨Lv2고딕 OTF" w:eastAsia="넥슨Lv2고딕 OTF" w:hAnsi="넥슨Lv2고딕 OTF"/>
-        </w:rPr>
-      </w:pPr>
-      <w:r>
-        <w:rPr>
-          <w:rFonts w:ascii="넥슨Lv2고딕 OTF" w:eastAsia="넥슨Lv2고딕 OTF" w:hAnsi="넥슨Lv2고딕 OTF"/>
-        </w:rPr>
-        <w:t xml:space="preserve">4. </w:t>
-      </w:r>
-      <w:r>
-        <w:rPr>
-          <w:rFonts w:ascii="넥슨Lv2고딕 OTF" w:eastAsia="넥슨Lv2고딕 OTF" w:hAnsi="넥슨Lv2고딕 OTF"/>
-        </w:rPr>
-        <w:t>Find the cases such that two or more different types of relationships exist between two terms. Which pairs of terms have such cases?</w:t>
-      </w:r>
-      <w:r>
-        <w:rPr>
-          <w:rFonts w:ascii="넥슨Lv2고딕 OTF" w:eastAsia="넥슨Lv2고딕 OTF" w:hAnsi="넥슨Lv2고딕 OTF"/>
+        <w:t>1043</w:t>
+      </w:r>
+      <w:r>
+        <w:rPr>
+          <w:rFonts w:ascii="넥슨Lv2고딕 OTF" w:eastAsia="넥슨Lv2고딕 OTF" w:hAnsi="넥슨Lv2고딕 OTF"/>
+          <w:b/>
+          <w:bCs/>
+        </w:rPr>
+        <w:t xml:space="preserve"> errors</w:t>
+      </w:r>
+    </w:p>
+    <w:p>
+      <w:pPr>
+        <w:rPr>
+          <w:rFonts w:ascii="넥슨Lv2고딕 OTF" w:eastAsia="넥슨Lv2고딕 OTF" w:hAnsi="넥슨Lv2고딕 OTF"/>
+          <w:b/>
+          <w:bCs/>
+        </w:rPr>
+      </w:pPr>
+    </w:p>
+    <w:p>
+      <w:pPr>
+        <w:rPr>
+          <w:rFonts w:ascii="넥슨Lv2고딕 OTF" w:eastAsia="넥슨Lv2고딕 OTF" w:hAnsi="넥슨Lv2고딕 OTF"/>
+          <w:i/>
+          <w:iCs/>
+        </w:rPr>
+      </w:pPr>
+      <w:r>
+        <w:rPr>
+          <w:rFonts w:ascii="넥슨Lv2고딕 OTF" w:eastAsia="넥슨Lv2고딕 OTF" w:hAnsi="넥슨Lv2고딕 OTF"/>
+          <w:i/>
+          <w:iCs/>
+        </w:rPr>
+        <w:t>4. Find the cases such that two or more different types of relationships exist between two terms. Which pairs of terms have such cases?</w:t>
+      </w:r>
+      <w:r>
+        <w:rPr>
+          <w:rFonts w:ascii="넥슨Lv2고딕 OTF" w:eastAsia="넥슨Lv2고딕 OTF" w:hAnsi="넥슨Lv2고딕 OTF"/>
+          <w:i/>
+          <w:iCs/>
         </w:rPr>
         <w:t xml:space="preserve"> </w:t>
       </w:r>
@@ -271,218 +279,293 @@
           <w:b/>
           <w:bCs/>
         </w:rPr>
-        <w:t>(</w:t>
-      </w:r>
-      <w:r>
-        <w:rPr>
-          <w:rFonts w:ascii="넥슨Lv2고딕 OTF" w:eastAsia="넥슨Lv2고딕 OTF" w:hAnsi="넥슨Lv2고딕 OTF"/>
-          <w:b/>
-          <w:bCs/>
-        </w:rPr>
-        <w:t>GO:0000741</w:t>
-      </w:r>
-      <w:r>
-        <w:rPr>
-          <w:rFonts w:ascii="넥슨Lv2고딕 OTF" w:eastAsia="넥슨Lv2고딕 OTF" w:hAnsi="넥슨Lv2고딕 OTF"/>
-          <w:b/>
-          <w:bCs/>
-        </w:rPr>
-        <w:t xml:space="preserve">, </w:t>
-      </w:r>
-      <w:r>
-        <w:rPr>
-          <w:rFonts w:ascii="넥슨Lv2고딕 OTF" w:eastAsia="넥슨Lv2고딕 OTF" w:hAnsi="넥슨Lv2고딕 OTF"/>
-          <w:b/>
-          <w:bCs/>
-        </w:rPr>
-        <w:t>GO:0006997</w:t>
-      </w:r>
-      <w:r>
-        <w:rPr>
-          <w:rFonts w:ascii="넥슨Lv2고딕 OTF" w:eastAsia="넥슨Lv2고딕 OTF" w:hAnsi="넥슨Lv2고딕 OTF"/>
-          <w:b/>
-          <w:bCs/>
-        </w:rPr>
-        <w:t>)</w:t>
-      </w:r>
-    </w:p>
-    <w:p>
-      <w:pPr>
-        <w:rPr>
-          <w:rFonts w:ascii="넥슨Lv2고딕 OTF" w:eastAsia="넥슨Lv2고딕 OTF" w:hAnsi="넥슨Lv2고딕 OTF"/>
-          <w:b/>
-          <w:bCs/>
-        </w:rPr>
-      </w:pPr>
-      <w:r>
-        <w:rPr>
-          <w:rFonts w:ascii="넥슨Lv2고딕 OTF" w:eastAsia="넥슨Lv2고딕 OTF" w:hAnsi="넥슨Lv2고딕 OTF"/>
-          <w:b/>
-          <w:bCs/>
-        </w:rPr>
-        <w:t>(</w:t>
-      </w:r>
-      <w:r>
-        <w:rPr>
-          <w:rFonts w:ascii="넥슨Lv2고딕 OTF" w:eastAsia="넥슨Lv2고딕 OTF" w:hAnsi="넥슨Lv2고딕 OTF"/>
-          <w:b/>
-          <w:bCs/>
-        </w:rPr>
-        <w:t>GO:0019817</w:t>
-      </w:r>
-      <w:r>
-        <w:rPr>
-          <w:rFonts w:ascii="넥슨Lv2고딕 OTF" w:eastAsia="넥슨Lv2고딕 OTF" w:hAnsi="넥슨Lv2고딕 OTF"/>
-          <w:b/>
-          <w:bCs/>
-        </w:rPr>
-        <w:t>,</w:t>
-      </w:r>
-      <w:r>
-        <w:rPr>
-          <w:rFonts w:ascii="넥슨Lv2고딕 OTF" w:eastAsia="넥슨Lv2고딕 OTF" w:hAnsi="넥슨Lv2고딕 OTF"/>
-          <w:b/>
-          <w:bCs/>
-        </w:rPr>
-        <w:t xml:space="preserve"> GO:0007031</w:t>
-      </w:r>
-      <w:r>
-        <w:rPr>
-          <w:rFonts w:ascii="넥슨Lv2고딕 OTF" w:eastAsia="넥슨Lv2고딕 OTF" w:hAnsi="넥슨Lv2고딕 OTF"/>
-          <w:b/>
-          <w:bCs/>
-        </w:rPr>
-        <w:t>)</w:t>
-      </w:r>
-    </w:p>
-    <w:p>
-      <w:pPr>
-        <w:rPr>
-          <w:rFonts w:ascii="넥슨Lv2고딕 OTF" w:eastAsia="넥슨Lv2고딕 OTF" w:hAnsi="넥슨Lv2고딕 OTF"/>
-          <w:b/>
-          <w:bCs/>
-        </w:rPr>
-      </w:pPr>
-      <w:r>
-        <w:rPr>
-          <w:rFonts w:ascii="넥슨Lv2고딕 OTF" w:eastAsia="넥슨Lv2고딕 OTF" w:hAnsi="넥슨Lv2고딕 OTF"/>
-          <w:b/>
-          <w:bCs/>
-        </w:rPr>
-        <w:t>(</w:t>
-      </w:r>
-      <w:r>
-        <w:rPr>
-          <w:rFonts w:ascii="넥슨Lv2고딕 OTF" w:eastAsia="넥슨Lv2고딕 OTF" w:hAnsi="넥슨Lv2고딕 OTF"/>
-          <w:b/>
-          <w:bCs/>
-        </w:rPr>
-        <w:t>GO:0031903</w:t>
-      </w:r>
-      <w:r>
-        <w:rPr>
-          <w:rFonts w:ascii="넥슨Lv2고딕 OTF" w:eastAsia="넥슨Lv2고딕 OTF" w:hAnsi="넥슨Lv2고딕 OTF"/>
-          <w:b/>
-          <w:bCs/>
-        </w:rPr>
-        <w:t>,</w:t>
-      </w:r>
-      <w:r>
-        <w:rPr>
-          <w:rFonts w:ascii="넥슨Lv2고딕 OTF" w:eastAsia="넥슨Lv2고딕 OTF" w:hAnsi="넥슨Lv2고딕 OTF"/>
-          <w:b/>
-          <w:bCs/>
-        </w:rPr>
-        <w:t xml:space="preserve"> GO:0042579</w:t>
-      </w:r>
-      <w:r>
-        <w:rPr>
-          <w:rFonts w:ascii="넥슨Lv2고딕 OTF" w:eastAsia="넥슨Lv2고딕 OTF" w:hAnsi="넥슨Lv2고딕 OTF"/>
-          <w:b/>
-          <w:bCs/>
-        </w:rPr>
-        <w:t>)</w:t>
-      </w:r>
-    </w:p>
-    <w:p>
-      <w:pPr>
-        <w:rPr>
-          <w:rFonts w:ascii="넥슨Lv2고딕 OTF" w:eastAsia="넥슨Lv2고딕 OTF" w:hAnsi="넥슨Lv2고딕 OTF"/>
-          <w:b/>
-          <w:bCs/>
-        </w:rPr>
-      </w:pPr>
-      <w:r>
-        <w:rPr>
-          <w:rFonts w:ascii="넥슨Lv2고딕 OTF" w:eastAsia="넥슨Lv2고딕 OTF" w:hAnsi="넥슨Lv2고딕 OTF"/>
-          <w:b/>
-          <w:bCs/>
-        </w:rPr>
-        <w:t>(</w:t>
-      </w:r>
-      <w:r>
-        <w:rPr>
-          <w:rFonts w:ascii="넥슨Lv2고딕 OTF" w:eastAsia="넥슨Lv2고딕 OTF" w:hAnsi="넥슨Lv2고딕 OTF"/>
-          <w:b/>
-          <w:bCs/>
-        </w:rPr>
-        <w:t>GO:0106037</w:t>
-      </w:r>
-      <w:r>
-        <w:rPr>
-          <w:rFonts w:ascii="넥슨Lv2고딕 OTF" w:eastAsia="넥슨Lv2고딕 OTF" w:hAnsi="넥슨Lv2고딕 OTF"/>
-          <w:b/>
-          <w:bCs/>
-        </w:rPr>
-        <w:t>,</w:t>
-      </w:r>
-      <w:r>
-        <w:rPr>
-          <w:rFonts w:ascii="넥슨Lv2고딕 OTF" w:eastAsia="넥슨Lv2고딕 OTF" w:hAnsi="넥슨Lv2고딕 OTF"/>
-          <w:b/>
-          <w:bCs/>
-        </w:rPr>
-        <w:t xml:space="preserve"> GO:0045179</w:t>
-      </w:r>
-      <w:r>
-        <w:rPr>
-          <w:rFonts w:ascii="넥슨Lv2고딕 OTF" w:eastAsia="넥슨Lv2고딕 OTF" w:hAnsi="넥슨Lv2고딕 OTF"/>
-          <w:b/>
-          <w:bCs/>
-        </w:rPr>
-        <w:t>)</w:t>
-      </w:r>
-    </w:p>
-    <w:p>
-      <w:pPr>
-        <w:rPr>
-          <w:rFonts w:ascii="넥슨Lv2고딕 OTF" w:eastAsia="넥슨Lv2고딕 OTF" w:hAnsi="넥슨Lv2고딕 OTF"/>
-          <w:b/>
-          <w:bCs/>
-        </w:rPr>
-      </w:pPr>
-    </w:p>
-    <w:p>
-      <w:pPr>
-        <w:rPr>
-          <w:rFonts w:ascii="넥슨Lv2고딕 OTF" w:eastAsia="넥슨Lv2고딕 OTF" w:hAnsi="넥슨Lv2고딕 OTF"/>
-        </w:rPr>
-      </w:pPr>
-      <w:r>
-        <w:rPr>
-          <w:rFonts w:ascii="넥슨Lv2고딕 OTF" w:eastAsia="넥슨Lv2고딕 OTF" w:hAnsi="넥슨Lv2고딕 OTF"/>
-        </w:rPr>
-        <w:t xml:space="preserve">5. </w:t>
-      </w:r>
-      <w:r>
-        <w:rPr>
-          <w:rFonts w:ascii="넥슨Lv2고딕 OTF" w:eastAsia="넥슨Lv2고딕 OTF" w:hAnsi="넥슨Lv2고딕 OTF"/>
-        </w:rPr>
-        <w:t>The number of leaf terms: How many leaf nodes does the BP ontology have? How many leaf nodes does the MF ontology have?</w:t>
-      </w:r>
-      <w:r>
-        <w:rPr>
-          <w:rFonts w:ascii="넥슨Lv2고딕 OTF" w:eastAsia="넥슨Lv2고딕 OTF" w:hAnsi="넥슨Lv2고딕 OTF"/>
+        <w:t xml:space="preserve">GO:0000741 has two relationship </w:t>
+      </w:r>
+      <w:proofErr w:type="gramStart"/>
+      <w:r>
+        <w:rPr>
+          <w:rFonts w:ascii="넥슨Lv2고딕 OTF" w:eastAsia="넥슨Lv2고딕 OTF" w:hAnsi="넥슨Lv2고딕 OTF"/>
+          <w:b/>
+          <w:bCs/>
+        </w:rPr>
+        <w:t>-  {</w:t>
+      </w:r>
+      <w:proofErr w:type="gramEnd"/>
+      <w:r>
+        <w:rPr>
+          <w:rFonts w:ascii="넥슨Lv2고딕 OTF" w:eastAsia="넥슨Lv2고딕 OTF" w:hAnsi="넥슨Lv2고딕 OTF"/>
+          <w:b/>
+          <w:bCs/>
+        </w:rPr>
+        <w:t>'GO:0006997'}</w:t>
+      </w:r>
+    </w:p>
+    <w:p>
+      <w:pPr>
+        <w:rPr>
+          <w:rFonts w:ascii="넥슨Lv2고딕 OTF" w:eastAsia="넥슨Lv2고딕 OTF" w:hAnsi="넥슨Lv2고딕 OTF"/>
+          <w:b/>
+          <w:bCs/>
+        </w:rPr>
+      </w:pPr>
+      <w:r>
+        <w:rPr>
+          <w:rFonts w:ascii="넥슨Lv2고딕 OTF" w:eastAsia="넥슨Lv2고딕 OTF" w:hAnsi="넥슨Lv2고딕 OTF"/>
+          <w:b/>
+          <w:bCs/>
+        </w:rPr>
+        <w:t xml:space="preserve">GO:0019817 has two relationship </w:t>
+      </w:r>
+      <w:proofErr w:type="gramStart"/>
+      <w:r>
+        <w:rPr>
+          <w:rFonts w:ascii="넥슨Lv2고딕 OTF" w:eastAsia="넥슨Lv2고딕 OTF" w:hAnsi="넥슨Lv2고딕 OTF"/>
+          <w:b/>
+          <w:bCs/>
+        </w:rPr>
+        <w:t>-  {</w:t>
+      </w:r>
+      <w:proofErr w:type="gramEnd"/>
+      <w:r>
+        <w:rPr>
+          <w:rFonts w:ascii="넥슨Lv2고딕 OTF" w:eastAsia="넥슨Lv2고딕 OTF" w:hAnsi="넥슨Lv2고딕 OTF"/>
+          <w:b/>
+          <w:bCs/>
+        </w:rPr>
+        <w:t>'GO:0007031'}</w:t>
+      </w:r>
+    </w:p>
+    <w:p>
+      <w:pPr>
+        <w:rPr>
+          <w:rFonts w:ascii="넥슨Lv2고딕 OTF" w:eastAsia="넥슨Lv2고딕 OTF" w:hAnsi="넥슨Lv2고딕 OTF"/>
+          <w:b/>
+          <w:bCs/>
+        </w:rPr>
+      </w:pPr>
+      <w:r>
+        <w:rPr>
+          <w:rFonts w:ascii="넥슨Lv2고딕 OTF" w:eastAsia="넥슨Lv2고딕 OTF" w:hAnsi="넥슨Lv2고딕 OTF"/>
+          <w:b/>
+          <w:bCs/>
+        </w:rPr>
+        <w:t xml:space="preserve">GO:0031903 has two relationship </w:t>
+      </w:r>
+      <w:proofErr w:type="gramStart"/>
+      <w:r>
+        <w:rPr>
+          <w:rFonts w:ascii="넥슨Lv2고딕 OTF" w:eastAsia="넥슨Lv2고딕 OTF" w:hAnsi="넥슨Lv2고딕 OTF"/>
+          <w:b/>
+          <w:bCs/>
+        </w:rPr>
+        <w:t>-  {</w:t>
+      </w:r>
+      <w:proofErr w:type="gramEnd"/>
+      <w:r>
+        <w:rPr>
+          <w:rFonts w:ascii="넥슨Lv2고딕 OTF" w:eastAsia="넥슨Lv2고딕 OTF" w:hAnsi="넥슨Lv2고딕 OTF"/>
+          <w:b/>
+          <w:bCs/>
+        </w:rPr>
+        <w:t>'GO:0042579'}</w:t>
+      </w:r>
+    </w:p>
+    <w:p>
+      <w:pPr>
+        <w:rPr>
+          <w:rFonts w:ascii="넥슨Lv2고딕 OTF" w:eastAsia="넥슨Lv2고딕 OTF" w:hAnsi="넥슨Lv2고딕 OTF"/>
+          <w:b/>
+          <w:bCs/>
+        </w:rPr>
+      </w:pPr>
+      <w:r>
+        <w:rPr>
+          <w:rFonts w:ascii="넥슨Lv2고딕 OTF" w:eastAsia="넥슨Lv2고딕 OTF" w:hAnsi="넥슨Lv2고딕 OTF"/>
+          <w:b/>
+          <w:bCs/>
+        </w:rPr>
+        <w:t xml:space="preserve">GO:0099522 has two relationship </w:t>
+      </w:r>
+      <w:proofErr w:type="gramStart"/>
+      <w:r>
+        <w:rPr>
+          <w:rFonts w:ascii="넥슨Lv2고딕 OTF" w:eastAsia="넥슨Lv2고딕 OTF" w:hAnsi="넥슨Lv2고딕 OTF"/>
+          <w:b/>
+          <w:bCs/>
+        </w:rPr>
+        <w:t>-  {</w:t>
+      </w:r>
+      <w:proofErr w:type="gramEnd"/>
+      <w:r>
+        <w:rPr>
+          <w:rFonts w:ascii="넥슨Lv2고딕 OTF" w:eastAsia="넥슨Lv2고딕 OTF" w:hAnsi="넥슨Lv2고딕 OTF"/>
+          <w:b/>
+          <w:bCs/>
+        </w:rPr>
+        <w:t>'GO:0005829'}</w:t>
+      </w:r>
+    </w:p>
+    <w:p>
+      <w:pPr>
+        <w:rPr>
+          <w:rFonts w:ascii="넥슨Lv2고딕 OTF" w:eastAsia="넥슨Lv2고딕 OTF" w:hAnsi="넥슨Lv2고딕 OTF"/>
+          <w:b/>
+          <w:bCs/>
+        </w:rPr>
+      </w:pPr>
+      <w:r>
+        <w:rPr>
+          <w:rFonts w:ascii="넥슨Lv2고딕 OTF" w:eastAsia="넥슨Lv2고딕 OTF" w:hAnsi="넥슨Lv2고딕 OTF"/>
+          <w:b/>
+          <w:bCs/>
+        </w:rPr>
+        <w:t xml:space="preserve">GO:0099568 has two relationship </w:t>
+      </w:r>
+      <w:proofErr w:type="gramStart"/>
+      <w:r>
+        <w:rPr>
+          <w:rFonts w:ascii="넥슨Lv2고딕 OTF" w:eastAsia="넥슨Lv2고딕 OTF" w:hAnsi="넥슨Lv2고딕 OTF"/>
+          <w:b/>
+          <w:bCs/>
+        </w:rPr>
+        <w:t>-  {</w:t>
+      </w:r>
+      <w:proofErr w:type="gramEnd"/>
+      <w:r>
+        <w:rPr>
+          <w:rFonts w:ascii="넥슨Lv2고딕 OTF" w:eastAsia="넥슨Lv2고딕 OTF" w:hAnsi="넥슨Lv2고딕 OTF"/>
+          <w:b/>
+          <w:bCs/>
+        </w:rPr>
+        <w:t>'GO:0005737'}</w:t>
+      </w:r>
+    </w:p>
+    <w:p>
+      <w:pPr>
+        <w:rPr>
+          <w:rFonts w:ascii="넥슨Lv2고딕 OTF" w:eastAsia="넥슨Lv2고딕 OTF" w:hAnsi="넥슨Lv2고딕 OTF"/>
+          <w:b/>
+          <w:bCs/>
+        </w:rPr>
+      </w:pPr>
+      <w:r>
+        <w:rPr>
+          <w:rFonts w:ascii="넥슨Lv2고딕 OTF" w:eastAsia="넥슨Lv2고딕 OTF" w:hAnsi="넥슨Lv2고딕 OTF"/>
+          <w:b/>
+          <w:bCs/>
+        </w:rPr>
+        <w:t xml:space="preserve">GO:0099738 has two relationship </w:t>
+      </w:r>
+      <w:proofErr w:type="gramStart"/>
+      <w:r>
+        <w:rPr>
+          <w:rFonts w:ascii="넥슨Lv2고딕 OTF" w:eastAsia="넥슨Lv2고딕 OTF" w:hAnsi="넥슨Lv2고딕 OTF"/>
+          <w:b/>
+          <w:bCs/>
+        </w:rPr>
+        <w:t>-  {</w:t>
+      </w:r>
+      <w:proofErr w:type="gramEnd"/>
+      <w:r>
+        <w:rPr>
+          <w:rFonts w:ascii="넥슨Lv2고딕 OTF" w:eastAsia="넥슨Lv2고딕 OTF" w:hAnsi="넥슨Lv2고딕 OTF"/>
+          <w:b/>
+          <w:bCs/>
+        </w:rPr>
+        <w:t>'GO:0005938'}</w:t>
+      </w:r>
+    </w:p>
+    <w:p>
+      <w:pPr>
+        <w:rPr>
+          <w:rFonts w:ascii="넥슨Lv2고딕 OTF" w:eastAsia="넥슨Lv2고딕 OTF" w:hAnsi="넥슨Lv2고딕 OTF"/>
+          <w:b/>
+          <w:bCs/>
+        </w:rPr>
+      </w:pPr>
+      <w:r>
+        <w:rPr>
+          <w:rFonts w:ascii="넥슨Lv2고딕 OTF" w:eastAsia="넥슨Lv2고딕 OTF" w:hAnsi="넥슨Lv2고딕 OTF"/>
+          <w:b/>
+          <w:bCs/>
+        </w:rPr>
+        <w:t xml:space="preserve">GO:0106037 has two relationship </w:t>
+      </w:r>
+      <w:proofErr w:type="gramStart"/>
+      <w:r>
+        <w:rPr>
+          <w:rFonts w:ascii="넥슨Lv2고딕 OTF" w:eastAsia="넥슨Lv2고딕 OTF" w:hAnsi="넥슨Lv2고딕 OTF"/>
+          <w:b/>
+          <w:bCs/>
+        </w:rPr>
+        <w:t>-  {</w:t>
+      </w:r>
+      <w:proofErr w:type="gramEnd"/>
+      <w:r>
+        <w:rPr>
+          <w:rFonts w:ascii="넥슨Lv2고딕 OTF" w:eastAsia="넥슨Lv2고딕 OTF" w:hAnsi="넥슨Lv2고딕 OTF"/>
+          <w:b/>
+          <w:bCs/>
+        </w:rPr>
+        <w:t>'GO:0045179'}</w:t>
+      </w:r>
+    </w:p>
+    <w:p>
+      <w:pPr>
+        <w:rPr>
+          <w:rFonts w:ascii="넥슨Lv2고딕 OTF" w:eastAsia="넥슨Lv2고딕 OTF" w:hAnsi="넥슨Lv2고딕 OTF"/>
+          <w:b/>
+          <w:bCs/>
+        </w:rPr>
+      </w:pPr>
+      <w:r>
+        <w:rPr>
+          <w:rFonts w:ascii="넥슨Lv2고딕 OTF" w:eastAsia="넥슨Lv2고딕 OTF" w:hAnsi="넥슨Lv2고딕 OTF"/>
+          <w:b/>
+          <w:bCs/>
+        </w:rPr>
+        <w:t xml:space="preserve">GO:1905741 has two relationship </w:t>
+      </w:r>
+      <w:proofErr w:type="gramStart"/>
+      <w:r>
+        <w:rPr>
+          <w:rFonts w:ascii="넥슨Lv2고딕 OTF" w:eastAsia="넥슨Lv2고딕 OTF" w:hAnsi="넥슨Lv2고딕 OTF"/>
+          <w:b/>
+          <w:bCs/>
+        </w:rPr>
+        <w:t>-  {</w:t>
+      </w:r>
+      <w:proofErr w:type="gramEnd"/>
+      <w:r>
+        <w:rPr>
+          <w:rFonts w:ascii="넥슨Lv2고딕 OTF" w:eastAsia="넥슨Lv2고딕 OTF" w:hAnsi="넥슨Lv2고딕 OTF"/>
+          <w:b/>
+          <w:bCs/>
+        </w:rPr>
+        <w:t>'GO:0099533'}</w:t>
+      </w:r>
+    </w:p>
+    <w:p>
+      <w:pPr>
+        <w:rPr>
+          <w:rFonts w:ascii="넥슨Lv2고딕 OTF" w:eastAsia="넥슨Lv2고딕 OTF" w:hAnsi="넥슨Lv2고딕 OTF"/>
+          <w:i/>
+          <w:iCs/>
+        </w:rPr>
+      </w:pPr>
+      <w:r>
+        <w:rPr>
+          <w:rFonts w:ascii="넥슨Lv2고딕 OTF" w:eastAsia="넥슨Lv2고딕 OTF" w:hAnsi="넥슨Lv2고딕 OTF"/>
+          <w:i/>
+          <w:iCs/>
+        </w:rPr>
+        <w:t>5. The number of leaf terms: How many leaf nodes does the BP ontology have? How many leaf nodes does the MF ontology have?</w:t>
+      </w:r>
+      <w:r>
+        <w:rPr>
+          <w:rFonts w:ascii="넥슨Lv2고딕 OTF" w:eastAsia="넥슨Lv2고딕 OTF" w:hAnsi="넥슨Lv2고딕 OTF"/>
+          <w:i/>
+          <w:iCs/>
         </w:rPr>
         <w:t xml:space="preserve"> </w:t>
       </w:r>
@@ -519,7 +602,15 @@
           <w:b/>
           <w:bCs/>
         </w:rPr>
-        <w:t>13711</w:t>
+        <w:t>13</w:t>
+      </w:r>
+      <w:r>
+        <w:rPr>
+          <w:rFonts w:ascii="넥슨Lv2고딕 OTF" w:eastAsia="넥슨Lv2고딕 OTF" w:hAnsi="넥슨Lv2고딕 OTF"/>
+          <w:b/>
+          <w:bCs/>
+        </w:rPr>
+        <w:t>488</w:t>
       </w:r>
       <w:r>
         <w:rPr>
@@ -549,36 +640,42 @@
       <w:pPr>
         <w:rPr>
           <w:rFonts w:ascii="넥슨Lv2고딕 OTF" w:eastAsia="넥슨Lv2고딕 OTF" w:hAnsi="넥슨Lv2고딕 OTF"/>
-        </w:rPr>
-      </w:pPr>
-      <w:r>
-        <w:rPr>
-          <w:rFonts w:ascii="넥슨Lv2고딕 OTF" w:eastAsia="넥슨Lv2고딕 OTF" w:hAnsi="넥슨Lv2고딕 OTF"/>
-        </w:rPr>
-        <w:t xml:space="preserve">6. </w:t>
-      </w:r>
-      <w:r>
-        <w:rPr>
-          <w:rFonts w:ascii="넥슨Lv2고딕 OTF" w:eastAsia="넥슨Lv2고딕 OTF" w:hAnsi="넥슨Lv2고딕 OTF"/>
-        </w:rPr>
-        <w:t>The term depth distribution: Suppose the term depth is defined as the shortest path length from the root to the term. Show the histogram of term depth distribution of the BP and MF ontologies, respectively (in Excel).</w:t>
-      </w:r>
-    </w:p>
-    <w:p>
-      <w:pPr>
-        <w:rPr>
-          <w:rFonts w:ascii="넥슨Lv2고딕 OTF" w:eastAsia="넥슨Lv2고딕 OTF" w:hAnsi="넥슨Lv2고딕 OTF" w:hint="eastAsia"/>
-        </w:rPr>
-      </w:pPr>
-      <w:r>
-        <w:rPr>
-          <w:rFonts w:ascii="넥슨Lv2고딕 OTF" w:eastAsia="넥슨Lv2고딕 OTF" w:hAnsi="넥슨Lv2고딕 OTF"/>
+          <w:i/>
+          <w:iCs/>
+        </w:rPr>
+      </w:pPr>
+      <w:r>
+        <w:rPr>
+          <w:rFonts w:ascii="넥슨Lv2고딕 OTF" w:eastAsia="넥슨Lv2고딕 OTF" w:hAnsi="넥슨Lv2고딕 OTF"/>
+          <w:i/>
+          <w:iCs/>
+        </w:rPr>
+        <w:t xml:space="preserve">6. The term depth distribution: Suppose the term depth is defined as the shortest path length from </w:t>
+      </w:r>
+      <w:r>
+        <w:rPr>
+          <w:rFonts w:ascii="넥슨Lv2고딕 OTF" w:eastAsia="넥슨Lv2고딕 OTF" w:hAnsi="넥슨Lv2고딕 OTF"/>
+          <w:i/>
+          <w:iCs/>
         </w:rPr>
         <w:lastRenderedPageBreak/>
+        <w:t>the root to the term. Show the histogram of term depth distribution of the BP and MF ontologies, respectively (in Excel).</w:t>
+      </w:r>
+    </w:p>
+    <w:p>
+      <w:pPr>
+        <w:rPr>
+          <w:rFonts w:ascii="넥슨Lv2고딕 OTF" w:eastAsia="넥슨Lv2고딕 OTF" w:hAnsi="넥슨Lv2고딕 OTF"/>
+        </w:rPr>
+      </w:pPr>
+      <w:r>
+        <w:rPr>
+          <w:rFonts w:ascii="넥슨Lv2고딕 OTF" w:eastAsia="넥슨Lv2고딕 OTF" w:hAnsi="넥슨Lv2고딕 OTF"/>
+        </w:rPr>
         <w:drawing>
-          <wp:inline distT="0" distB="0" distL="0" distR="0" wp14:anchorId="208C3CD0" wp14:editId="02859B89">
-            <wp:extent cx="5731510" cy="2811145"/>
-            <wp:effectExtent l="0" t="0" r="2540" b="8255"/>
+          <wp:inline distT="0" distB="0" distL="0" distR="0" wp14:anchorId="0FB47144" wp14:editId="2AF18AE2">
+            <wp:extent cx="5731510" cy="2028190"/>
+            <wp:effectExtent l="0" t="0" r="2540" b="0"/>
             <wp:docPr id="1" name="그림 1"/>
             <wp:cNvGraphicFramePr>
               <a:graphicFrameLocks xmlns:a="http://schemas.openxmlformats.org/drawingml/2006/main" noChangeAspect="1"/>
@@ -599,7 +696,54 @@
                   <pic:spPr>
                     <a:xfrm>
                       <a:off x="0" y="0"/>
-                      <a:ext cx="5731510" cy="2811145"/>
+                      <a:ext cx="5731510" cy="2028190"/>
+                    </a:xfrm>
+                    <a:prstGeom prst="rect">
+                      <a:avLst/>
+                    </a:prstGeom>
+                  </pic:spPr>
+                </pic:pic>
+              </a:graphicData>
+            </a:graphic>
+          </wp:inline>
+        </w:drawing>
+      </w:r>
+    </w:p>
+    <w:p>
+      <w:pPr>
+        <w:rPr>
+          <w:rFonts w:ascii="넥슨Lv2고딕 OTF" w:eastAsia="넥슨Lv2고딕 OTF" w:hAnsi="넥슨Lv2고딕 OTF" w:hint="eastAsia"/>
+        </w:rPr>
+      </w:pPr>
+      <w:r>
+        <w:rPr>
+          <w:rFonts w:ascii="넥슨Lv2고딕 OTF" w:eastAsia="넥슨Lv2고딕 OTF" w:hAnsi="넥슨Lv2고딕 OTF"/>
+        </w:rPr>
+        <w:drawing>
+          <wp:inline distT="0" distB="0" distL="0" distR="0" wp14:anchorId="6777B4A2" wp14:editId="72361DC8">
+            <wp:extent cx="5731510" cy="3319145"/>
+            <wp:effectExtent l="0" t="0" r="2540" b="0"/>
+            <wp:docPr id="2" name="그림 2"/>
+            <wp:cNvGraphicFramePr>
+              <a:graphicFrameLocks xmlns:a="http://schemas.openxmlformats.org/drawingml/2006/main" noChangeAspect="1"/>
+            </wp:cNvGraphicFramePr>
+            <a:graphic xmlns:a="http://schemas.openxmlformats.org/drawingml/2006/main">
+              <a:graphicData uri="http://schemas.openxmlformats.org/drawingml/2006/picture">
+                <pic:pic xmlns:pic="http://schemas.openxmlformats.org/drawingml/2006/picture">
+                  <pic:nvPicPr>
+                    <pic:cNvPr id="1" name=""/>
+                    <pic:cNvPicPr/>
+                  </pic:nvPicPr>
+                  <pic:blipFill>
+                    <a:blip r:embed="rId6"/>
+                    <a:stretch>
+                      <a:fillRect/>
+                    </a:stretch>
+                  </pic:blipFill>
+                  <pic:spPr>
+                    <a:xfrm>
+                      <a:off x="0" y="0"/>
+                      <a:ext cx="5731510" cy="3319145"/>
                     </a:xfrm>
                     <a:prstGeom prst="rect">
                       <a:avLst/>

</xml_diff>